<commit_message>
extra credit report done
</commit_message>
<xml_diff>
--- a/Assignment2/Assignment2_report.docx
+++ b/Assignment2/Assignment2_report.docx
@@ -46,7 +46,6 @@
         </w:rPr>
         <w:t>D</w:t>
       </w:r>
-      <w:proofErr w:type="spellStart"/>
       <w:r>
         <w:rPr>
           <w:b/>
@@ -55,7 +54,6 @@
         </w:rPr>
         <w:t>escription</w:t>
       </w:r>
-      <w:proofErr w:type="spellEnd"/>
       <w:r>
         <w:rPr>
           <w:b/>
@@ -112,21 +110,7 @@
         <w:rPr>
           <w:lang w:val="en-US"/>
         </w:rPr>
-        <w:t xml:space="preserve">, </w:t>
-      </w:r>
-      <w:proofErr w:type="spellStart"/>
-      <w:r>
-        <w:rPr>
-          <w:lang w:val="en-US"/>
-        </w:rPr>
-        <w:t>etc</w:t>
-      </w:r>
-      <w:proofErr w:type="spellEnd"/>
-      <w:r>
-        <w:rPr>
-          <w:lang w:val="en-US"/>
-        </w:rPr>
-        <w:t xml:space="preserve"> I want to find the best model that helps classify whether the cancer is </w:t>
+        <w:t xml:space="preserve">, etc I want to find the best model that helps classify whether the cancer is </w:t>
       </w:r>
       <w:r>
         <w:rPr>
@@ -388,21 +372,7 @@
         <w:rPr>
           <w:lang w:val="en-US"/>
         </w:rPr>
-        <w:t xml:space="preserve">entries, with 9 features for the input and 1 class (of value 0 for benign and 1 for malignant). I map the output from 2 and 4 to 0 and 1 since it is more intuitive for machine learning/deep learning models (0 signals noncancerous and 1 </w:t>
-      </w:r>
-      <w:proofErr w:type="gramStart"/>
-      <w:r>
-        <w:rPr>
-          <w:lang w:val="en-US"/>
-        </w:rPr>
-        <w:t>signals</w:t>
-      </w:r>
-      <w:proofErr w:type="gramEnd"/>
-      <w:r>
-        <w:rPr>
-          <w:lang w:val="en-US"/>
-        </w:rPr>
-        <w:t xml:space="preserve"> cancerous)</w:t>
+        <w:t>entries, with 9 features for the input and 1 class (of value 0 for benign and 1 for malignant). I map the output from 2 and 4 to 0 and 1 since it is more intuitive for machine learning/deep learning models (0 signals noncancerous and 1 signals cancerous)</w:t>
       </w:r>
       <w:r>
         <w:rPr>
@@ -422,21 +392,7 @@
         <w:rPr>
           <w:lang w:val="en-US"/>
         </w:rPr>
-        <w:t xml:space="preserve">Also, for deep learning models, I hot encoded the data with pandas to use </w:t>
-      </w:r>
-      <w:proofErr w:type="spellStart"/>
-      <w:r>
-        <w:rPr>
-          <w:lang w:val="en-US"/>
-        </w:rPr>
-        <w:t>softmax</w:t>
-      </w:r>
-      <w:proofErr w:type="spellEnd"/>
-      <w:r>
-        <w:rPr>
-          <w:lang w:val="en-US"/>
-        </w:rPr>
-        <w:t xml:space="preserve"> activation function at output layer of the neural network.</w:t>
+        <w:t>Also, for deep learning models, I hot encoded the data with pandas to use softmax activation function at output layer of the neural network.</w:t>
       </w:r>
     </w:p>
     <w:p>
@@ -660,16 +616,8 @@
         <w:rPr>
           <w:lang w:val="en-US"/>
         </w:rPr>
-        <w:t xml:space="preserve">, </w:t>
-      </w:r>
-      <w:proofErr w:type="spellStart"/>
-      <w:r>
-        <w:rPr>
-          <w:lang w:val="en-US"/>
-        </w:rPr>
-        <w:t>etc</w:t>
-      </w:r>
-      <w:proofErr w:type="spellEnd"/>
+        <w:t>, etc</w:t>
+      </w:r>
       <w:r>
         <w:rPr>
           <w:lang w:val="en-US"/>
@@ -826,41 +774,13 @@
         <w:rPr>
           <w:lang w:val="en-US"/>
         </w:rPr>
-        <w:t xml:space="preserve">k-nearest neighbors </w:t>
-      </w:r>
-      <w:proofErr w:type="gramStart"/>
-      <w:r>
-        <w:rPr>
-          <w:lang w:val="en-US"/>
-        </w:rPr>
-        <w:t>is</w:t>
-      </w:r>
-      <w:proofErr w:type="gramEnd"/>
-      <w:r>
-        <w:rPr>
-          <w:lang w:val="en-US"/>
-        </w:rPr>
-        <w:t xml:space="preserve"> a machine learning algorithm that </w:t>
-      </w:r>
-      <w:r>
-        <w:rPr>
-          <w:lang w:val="en-US"/>
-        </w:rPr>
-        <w:t xml:space="preserve">based on the similarity defined by distance between data points to make prediction. When encounter an unseen observation, </w:t>
-      </w:r>
-      <w:proofErr w:type="spellStart"/>
-      <w:r>
-        <w:rPr>
-          <w:lang w:val="en-US"/>
-        </w:rPr>
-        <w:t>kNN</w:t>
-      </w:r>
-      <w:proofErr w:type="spellEnd"/>
-      <w:r>
-        <w:rPr>
-          <w:lang w:val="en-US"/>
-        </w:rPr>
-        <w:t xml:space="preserve"> will perform majority vote (or get the average for regression problem) on k seen observations that is closest to the unseen one to determine the class value of it.</w:t>
+        <w:t xml:space="preserve">k-nearest neighbors is a machine learning algorithm that </w:t>
+      </w:r>
+      <w:r>
+        <w:rPr>
+          <w:lang w:val="en-US"/>
+        </w:rPr>
+        <w:t>based on the similarity defined by distance between data points to make prediction. When encounter an unseen observation, kNN will perform majority vote (or get the average for regression problem) on k seen observations that is closest to the unseen one to determine the class value of it.</w:t>
       </w:r>
     </w:p>
     <w:p>
@@ -1569,28 +1489,7 @@
         <w:rPr>
           <w:lang w:val="en-US"/>
         </w:rPr>
-        <w:t>In case of SVM with polynomial kernel, the kernel will be (</w:t>
-      </w:r>
-      <w:proofErr w:type="spellStart"/>
-      <w:r>
-        <w:rPr>
-          <w:lang w:val="en-US"/>
-        </w:rPr>
-        <w:t>a.b</w:t>
-      </w:r>
-      <w:proofErr w:type="spellEnd"/>
-      <w:r>
-        <w:rPr>
-          <w:lang w:val="en-US"/>
-        </w:rPr>
-        <w:t xml:space="preserve"> + </w:t>
-      </w:r>
-      <w:proofErr w:type="gramStart"/>
-      <w:r>
-        <w:rPr>
-          <w:lang w:val="en-US"/>
-        </w:rPr>
-        <w:t>r)</w:t>
+        <w:t>In case of SVM with polynomial kernel, the kernel will be (a.b + r)</w:t>
       </w:r>
       <w:r>
         <w:rPr>
@@ -1599,7 +1498,6 @@
         </w:rPr>
         <w:t>d</w:t>
       </w:r>
-      <w:proofErr w:type="gramEnd"/>
       <w:r>
         <w:rPr>
           <w:lang w:val="en-US"/>
@@ -1624,21 +1522,7 @@
         <w:rPr>
           <w:lang w:val="en-US"/>
         </w:rPr>
-        <w:t xml:space="preserve">work very well if the right degree is chosen and the data is clearly separated – or the violation is minimal (where we can perform soft margin classification). And it also </w:t>
-      </w:r>
-      <w:proofErr w:type="gramStart"/>
-      <w:r>
-        <w:rPr>
-          <w:lang w:val="en-US"/>
-        </w:rPr>
-        <w:t>work</w:t>
-      </w:r>
-      <w:proofErr w:type="gramEnd"/>
-      <w:r>
-        <w:rPr>
-          <w:lang w:val="en-US"/>
-        </w:rPr>
-        <w:t xml:space="preserve"> well when the dimension is high.</w:t>
+        <w:t>work very well if the right degree is chosen and the data is clearly separated – or the violation is minimal (where we can perform soft margin classification). And it also work well when the dimension is high.</w:t>
       </w:r>
     </w:p>
     <w:p>
@@ -1863,23 +1747,7 @@
           <w:vertAlign w:val="superscript"/>
           <w:lang w:val="en-US"/>
         </w:rPr>
-        <w:t>-y*(a-</w:t>
-      </w:r>
-      <w:proofErr w:type="gramStart"/>
-      <w:r>
-        <w:rPr>
-          <w:vertAlign w:val="superscript"/>
-          <w:lang w:val="en-US"/>
-        </w:rPr>
-        <w:t>b)^</w:t>
-      </w:r>
-      <w:proofErr w:type="gramEnd"/>
-      <w:r>
-        <w:rPr>
-          <w:vertAlign w:val="superscript"/>
-          <w:lang w:val="en-US"/>
-        </w:rPr>
-        <w:t>2</w:t>
+        <w:t>-y*(a-b)^2</w:t>
       </w:r>
       <w:r>
         <w:rPr>
@@ -2307,21 +2175,7 @@
         <w:rPr>
           <w:lang w:val="en-US"/>
         </w:rPr>
-        <w:t xml:space="preserve">Disadvantage of Sigmoid: can make gradient vanish, less computationally efficient (compared to </w:t>
-      </w:r>
-      <w:proofErr w:type="spellStart"/>
-      <w:r>
-        <w:rPr>
-          <w:lang w:val="en-US"/>
-        </w:rPr>
-        <w:t>ReLU</w:t>
-      </w:r>
-      <w:proofErr w:type="spellEnd"/>
-      <w:r>
-        <w:rPr>
-          <w:lang w:val="en-US"/>
-        </w:rPr>
-        <w:t>).</w:t>
+        <w:t>Disadvantage of Sigmoid: can make gradient vanish, less computationally efficient (compared to ReLU).</w:t>
       </w:r>
     </w:p>
     <w:p>
@@ -2359,21 +2213,7 @@
         <w:rPr>
           <w:lang w:val="en-US"/>
         </w:rPr>
-        <w:t xml:space="preserve"> n nodes (n is the hyperparameter I will tune </w:t>
-      </w:r>
-      <w:proofErr w:type="gramStart"/>
-      <w:r>
-        <w:rPr>
-          <w:lang w:val="en-US"/>
-        </w:rPr>
-        <w:t>later on</w:t>
-      </w:r>
-      <w:proofErr w:type="gramEnd"/>
-      <w:r>
-        <w:rPr>
-          <w:lang w:val="en-US"/>
-        </w:rPr>
-        <w:t>). And the output</w:t>
+        <w:t xml:space="preserve"> n nodes (n is the hyperparameter I will tune later on). And the output</w:t>
       </w:r>
       <w:r>
         <w:rPr>
@@ -2397,21 +2237,7 @@
         <w:rPr>
           <w:lang w:val="en-US"/>
         </w:rPr>
-        <w:t xml:space="preserve"> (with </w:t>
-      </w:r>
-      <w:proofErr w:type="spellStart"/>
-      <w:r>
-        <w:rPr>
-          <w:lang w:val="en-US"/>
-        </w:rPr>
-        <w:t>softmax</w:t>
-      </w:r>
-      <w:proofErr w:type="spellEnd"/>
-      <w:r>
-        <w:rPr>
-          <w:lang w:val="en-US"/>
-        </w:rPr>
-        <w:t xml:space="preserve"> activation)</w:t>
+        <w:t xml:space="preserve"> (with softmax activation)</w:t>
       </w:r>
       <w:r>
         <w:rPr>
@@ -2653,83 +2479,27 @@
         <w:rPr>
           <w:lang w:val="en-US"/>
         </w:rPr>
-        <w:t xml:space="preserve"> idea and network structure </w:t>
-      </w:r>
-      <w:proofErr w:type="gramStart"/>
-      <w:r>
-        <w:rPr>
-          <w:lang w:val="en-US"/>
-        </w:rPr>
-        <w:t>is</w:t>
-      </w:r>
-      <w:proofErr w:type="gramEnd"/>
-      <w:r>
-        <w:rPr>
-          <w:lang w:val="en-US"/>
-        </w:rPr>
-        <w:t xml:space="preserve"> exactly the same as section 6, except that we use </w:t>
-      </w:r>
-      <w:proofErr w:type="spellStart"/>
-      <w:r>
-        <w:rPr>
-          <w:lang w:val="en-US"/>
-        </w:rPr>
-        <w:t>ReLU</w:t>
-      </w:r>
-      <w:proofErr w:type="spellEnd"/>
-      <w:r>
-        <w:rPr>
-          <w:lang w:val="en-US"/>
-        </w:rPr>
-        <w:t xml:space="preserve"> instead.</w:t>
-      </w:r>
-    </w:p>
-    <w:p>
-      <w:pPr>
-        <w:ind w:left="360"/>
-        <w:rPr>
-          <w:lang w:val="en-US"/>
-        </w:rPr>
-      </w:pPr>
-      <w:r>
-        <w:rPr>
-          <w:lang w:val="en-US"/>
-        </w:rPr>
-        <w:t xml:space="preserve">Formula of </w:t>
-      </w:r>
-      <w:proofErr w:type="spellStart"/>
-      <w:r>
-        <w:rPr>
-          <w:lang w:val="en-US"/>
-        </w:rPr>
-        <w:t>ReLU</w:t>
-      </w:r>
-      <w:proofErr w:type="spellEnd"/>
-      <w:r>
-        <w:rPr>
-          <w:lang w:val="en-US"/>
-        </w:rPr>
-        <w:t>:</w:t>
-      </w:r>
-      <w:r>
-        <w:rPr>
-          <w:lang w:val="en-US"/>
-        </w:rPr>
-        <w:t xml:space="preserve"> f(x) = </w:t>
-      </w:r>
-      <w:proofErr w:type="gramStart"/>
-      <w:r>
-        <w:rPr>
-          <w:lang w:val="en-US"/>
-        </w:rPr>
-        <w:t>max(</w:t>
-      </w:r>
-      <w:proofErr w:type="gramEnd"/>
-      <w:r>
-        <w:rPr>
-          <w:lang w:val="en-US"/>
-        </w:rPr>
-        <w:t>0, x)</w:t>
+        <w:t xml:space="preserve"> idea and network structure is exactly the same as section 6, except that we use ReLU instead.</w:t>
+      </w:r>
+    </w:p>
+    <w:p>
+      <w:pPr>
+        <w:ind w:left="360"/>
+        <w:rPr>
+          <w:lang w:val="en-US"/>
+        </w:rPr>
+      </w:pPr>
+      <w:r>
+        <w:rPr>
+          <w:lang w:val="en-US"/>
+        </w:rPr>
+        <w:t>Formula of ReLU:</w:t>
+      </w:r>
+      <w:r>
+        <w:rPr>
+          <w:lang w:val="en-US"/>
+        </w:rPr>
+        <w:t xml:space="preserve"> f(x) = max(0, x)</w:t>
       </w:r>
     </w:p>
     <w:p>
@@ -2744,105 +2514,35 @@
           <w:lang w:val="en-US"/>
         </w:rPr>
         <w:lastRenderedPageBreak/>
-        <w:t xml:space="preserve">Advantage of </w:t>
-      </w:r>
-      <w:proofErr w:type="spellStart"/>
-      <w:r>
-        <w:rPr>
-          <w:lang w:val="en-US"/>
-        </w:rPr>
-        <w:t>ReLU</w:t>
-      </w:r>
-      <w:proofErr w:type="spellEnd"/>
-      <w:r>
-        <w:rPr>
-          <w:lang w:val="en-US"/>
-        </w:rPr>
-        <w:t>: computationally cheap, avoid gradient vanishing, have better performance in practice than Sigmoid.</w:t>
-      </w:r>
-    </w:p>
-    <w:p>
-      <w:pPr>
-        <w:ind w:left="360"/>
-        <w:rPr>
-          <w:lang w:val="en-US"/>
-        </w:rPr>
-      </w:pPr>
-      <w:r>
-        <w:rPr>
-          <w:lang w:val="en-US"/>
-        </w:rPr>
-        <w:t xml:space="preserve">Disadvantage of </w:t>
-      </w:r>
-      <w:proofErr w:type="spellStart"/>
-      <w:r>
-        <w:rPr>
-          <w:lang w:val="en-US"/>
-        </w:rPr>
-        <w:t>ReLU</w:t>
-      </w:r>
-      <w:proofErr w:type="spellEnd"/>
-      <w:r>
-        <w:rPr>
-          <w:lang w:val="en-US"/>
-        </w:rPr>
-        <w:t xml:space="preserve">: if many nodes have value less than 0, </w:t>
-      </w:r>
-      <w:proofErr w:type="spellStart"/>
-      <w:r>
-        <w:rPr>
-          <w:lang w:val="en-US"/>
-        </w:rPr>
-        <w:t>ReLU</w:t>
-      </w:r>
-      <w:proofErr w:type="spellEnd"/>
-      <w:r>
-        <w:rPr>
-          <w:lang w:val="en-US"/>
-        </w:rPr>
-        <w:t xml:space="preserve"> will make everything 0. With no constrain on positive values, </w:t>
-      </w:r>
-      <w:proofErr w:type="spellStart"/>
-      <w:r>
-        <w:rPr>
-          <w:lang w:val="en-US"/>
-        </w:rPr>
-        <w:t>ReLU</w:t>
-      </w:r>
-      <w:proofErr w:type="spellEnd"/>
-      <w:r>
-        <w:rPr>
-          <w:lang w:val="en-US"/>
-        </w:rPr>
-        <w:t xml:space="preserve"> can also blow up the node values.</w:t>
-      </w:r>
-    </w:p>
-    <w:p>
-      <w:pPr>
-        <w:ind w:left="360"/>
-        <w:rPr>
-          <w:lang w:val="en-US"/>
-        </w:rPr>
-      </w:pPr>
-      <w:r>
-        <w:rPr>
-          <w:lang w:val="en-US"/>
-        </w:rPr>
-        <w:t xml:space="preserve">Same range for number of </w:t>
-      </w:r>
-      <w:proofErr w:type="gramStart"/>
-      <w:r>
-        <w:rPr>
-          <w:lang w:val="en-US"/>
-        </w:rPr>
-        <w:t>node</w:t>
-      </w:r>
-      <w:proofErr w:type="gramEnd"/>
-      <w:r>
-        <w:rPr>
-          <w:lang w:val="en-US"/>
-        </w:rPr>
-        <w:t xml:space="preserve"> per layer (2 </w:t>
+        <w:t>Advantage of ReLU: computationally cheap, avoid gradient vanishing, have better performance in practice than Sigmoid.</w:t>
+      </w:r>
+    </w:p>
+    <w:p>
+      <w:pPr>
+        <w:ind w:left="360"/>
+        <w:rPr>
+          <w:lang w:val="en-US"/>
+        </w:rPr>
+      </w:pPr>
+      <w:r>
+        <w:rPr>
+          <w:lang w:val="en-US"/>
+        </w:rPr>
+        <w:t>Disadvantage of ReLU: if many nodes have value less than 0, ReLU will make everything 0. With no constrain on positive values, ReLU can also blow up the node values.</w:t>
+      </w:r>
+    </w:p>
+    <w:p>
+      <w:pPr>
+        <w:ind w:left="360"/>
+        <w:rPr>
+          <w:lang w:val="en-US"/>
+        </w:rPr>
+      </w:pPr>
+      <w:r>
+        <w:rPr>
+          <w:lang w:val="en-US"/>
+        </w:rPr>
+        <w:t xml:space="preserve">Same range for number of node per layer (2 </w:t>
       </w:r>
       <w:r>
         <w:rPr>
@@ -2959,6 +2659,482 @@
     </w:p>
     <w:p>
       <w:pPr>
+        <w:ind w:left="360"/>
+        <w:rPr>
+          <w:b/>
+          <w:bCs/>
+        </w:rPr>
+      </w:pPr>
+      <w:r>
+        <w:rPr>
+          <w:b/>
+          <w:bCs/>
+          <w:lang w:val="en-US"/>
+        </w:rPr>
+        <w:t>Ex</w:t>
+      </w:r>
+      <w:r>
+        <w:rPr>
+          <w:b/>
+          <w:bCs/>
+          <w:lang w:val="en-US"/>
+        </w:rPr>
+        <w:t>tension</w:t>
+      </w:r>
+      <w:r>
+        <w:rPr>
+          <w:b/>
+          <w:bCs/>
+          <w:lang w:val="en-US"/>
+        </w:rPr>
+        <w:t xml:space="preserve"> </w:t>
+      </w:r>
+      <w:r>
+        <w:rPr>
+          <w:b/>
+          <w:bCs/>
+          <w:lang w:val="en-US"/>
+        </w:rPr>
+        <w:t>3</w:t>
+      </w:r>
+      <w:r>
+        <w:rPr>
+          <w:b/>
+          <w:bCs/>
+          <w:lang w:val="en-US"/>
+        </w:rPr>
+        <w:t xml:space="preserve"> done</w:t>
+      </w:r>
+      <w:r>
+        <w:rPr>
+          <w:b/>
+          <w:bCs/>
+          <w:lang w:val="en-US"/>
+        </w:rPr>
+        <w:t xml:space="preserve">: </w:t>
+      </w:r>
+      <w:r>
+        <w:rPr>
+          <w:b/>
+          <w:bCs/>
+        </w:rPr>
+        <w:t>Ridge Classifier and AdaBoost</w:t>
+      </w:r>
+    </w:p>
+    <w:p>
+      <w:pPr>
+        <w:pStyle w:val="ListParagraph"/>
+        <w:numPr>
+          <w:ilvl w:val="0"/>
+          <w:numId w:val="19"/>
+        </w:numPr>
+        <w:rPr>
+          <w:b/>
+          <w:bCs/>
+          <w:lang w:val="en-US"/>
+        </w:rPr>
+      </w:pPr>
+      <w:r>
+        <w:rPr>
+          <w:b/>
+          <w:bCs/>
+          <w:lang w:val="en-US"/>
+        </w:rPr>
+        <w:t>Ridge Classifier</w:t>
+      </w:r>
+    </w:p>
+    <w:p>
+      <w:pPr>
+        <w:ind w:left="360"/>
+        <w:rPr>
+          <w:lang w:val="en-US"/>
+        </w:rPr>
+      </w:pPr>
+      <w:r>
+        <w:rPr>
+          <w:lang w:val="en-US"/>
+        </w:rPr>
+        <w:t>Ridge Classifier converts the output to -1 and 1 and perform</w:t>
+      </w:r>
+      <w:r>
+        <w:rPr>
+          <w:lang w:val="en-US"/>
+        </w:rPr>
+        <w:t xml:space="preserve">s </w:t>
+      </w:r>
+      <w:r>
+        <w:rPr>
+          <w:lang w:val="en-US"/>
+        </w:rPr>
+        <w:t xml:space="preserve">regression </w:t>
+      </w:r>
+      <w:r>
+        <w:rPr>
+          <w:lang w:val="en-US"/>
+        </w:rPr>
+        <w:t>(treat the problem as it is a Regression Task). The classifier also adds a ridge penalty term to the loss function, in our case it add l2 norm of the weights to avoid overfitting.</w:t>
+      </w:r>
+    </w:p>
+    <w:p>
+      <w:pPr>
+        <w:ind w:left="360"/>
+        <w:rPr>
+          <w:lang w:val="en-US"/>
+        </w:rPr>
+      </w:pPr>
+      <w:r>
+        <w:rPr>
+          <w:lang w:val="en-US"/>
+        </w:rPr>
+        <w:t>Advantage: prevent the weights from blowing (and also prevent overfitting)</w:t>
+      </w:r>
+      <w:r>
+        <w:rPr>
+          <w:lang w:val="en-US"/>
+        </w:rPr>
+        <w:t>. Also, the training is fast.</w:t>
+      </w:r>
+    </w:p>
+    <w:p>
+      <w:pPr>
+        <w:ind w:left="360"/>
+        <w:rPr>
+          <w:lang w:val="en-US"/>
+        </w:rPr>
+      </w:pPr>
+      <w:r>
+        <w:rPr>
+          <w:lang w:val="en-US"/>
+        </w:rPr>
+        <w:t xml:space="preserve">Disadvantage: </w:t>
+      </w:r>
+      <w:r>
+        <w:rPr>
+          <w:lang w:val="en-US"/>
+        </w:rPr>
+        <w:t>Since we treat the problem as a regression, it may not be the best classifier.</w:t>
+      </w:r>
+    </w:p>
+    <w:p>
+      <w:pPr>
+        <w:ind w:left="360"/>
+        <w:rPr>
+          <w:lang w:val="en-US"/>
+        </w:rPr>
+      </w:pPr>
+      <w:r>
+        <w:rPr>
+          <w:lang w:val="en-US"/>
+        </w:rPr>
+        <w:lastRenderedPageBreak/>
+        <w:t xml:space="preserve">I perform cross validation on alpha, the variable that monitor the regularization strength of </w:t>
+      </w:r>
+      <w:r>
+        <w:rPr>
+          <w:lang w:val="en-US"/>
+        </w:rPr>
+        <w:t>the classifier with alpha in range 0 to 5 (with step 0.1) and I receive the following result:</w:t>
+      </w:r>
+    </w:p>
+    <w:p>
+      <w:pPr>
+        <w:ind w:left="360"/>
+        <w:rPr>
+          <w:lang w:val="en-US"/>
+        </w:rPr>
+      </w:pPr>
+      <w:r>
+        <w:rPr>
+          <w:noProof/>
+          <w:lang w:val="en-US"/>
+        </w:rPr>
+        <w:drawing>
+          <wp:inline distT="0" distB="0" distL="0" distR="0" wp14:anchorId="75420515" wp14:editId="1A94AA80">
+            <wp:extent cx="5854700" cy="4387850"/>
+            <wp:effectExtent l="0" t="0" r="0" b="0"/>
+            <wp:docPr id="3" name="Picture 3"/>
+            <wp:cNvGraphicFramePr>
+              <a:graphicFrameLocks xmlns:a="http://schemas.openxmlformats.org/drawingml/2006/main" noChangeAspect="1"/>
+            </wp:cNvGraphicFramePr>
+            <a:graphic xmlns:a="http://schemas.openxmlformats.org/drawingml/2006/main">
+              <a:graphicData uri="http://schemas.openxmlformats.org/drawingml/2006/picture">
+                <pic:pic xmlns:pic="http://schemas.openxmlformats.org/drawingml/2006/picture">
+                  <pic:nvPicPr>
+                    <pic:cNvPr id="0" name="Picture 2"/>
+                    <pic:cNvPicPr>
+                      <a:picLocks noChangeAspect="1" noChangeArrowheads="1"/>
+                    </pic:cNvPicPr>
+                  </pic:nvPicPr>
+                  <pic:blipFill>
+                    <a:blip r:embed="rId15">
+                      <a:extLst>
+                        <a:ext uri="{28A0092B-C50C-407E-A947-70E740481C1C}">
+                          <a14:useLocalDpi xmlns:a14="http://schemas.microsoft.com/office/drawing/2010/main" val="0"/>
+                        </a:ext>
+                      </a:extLst>
+                    </a:blip>
+                    <a:srcRect/>
+                    <a:stretch>
+                      <a:fillRect/>
+                    </a:stretch>
+                  </pic:blipFill>
+                  <pic:spPr bwMode="auto">
+                    <a:xfrm>
+                      <a:off x="0" y="0"/>
+                      <a:ext cx="5854700" cy="4387850"/>
+                    </a:xfrm>
+                    <a:prstGeom prst="rect">
+                      <a:avLst/>
+                    </a:prstGeom>
+                    <a:noFill/>
+                    <a:ln>
+                      <a:noFill/>
+                    </a:ln>
+                  </pic:spPr>
+                </pic:pic>
+              </a:graphicData>
+            </a:graphic>
+          </wp:inline>
+        </w:drawing>
+      </w:r>
+    </w:p>
+    <w:p>
+      <w:pPr>
+        <w:ind w:left="360"/>
+        <w:rPr>
+          <w:lang w:val="en-US"/>
+        </w:rPr>
+      </w:pPr>
+      <w:r>
+        <w:rPr>
+          <w:lang w:val="en-US"/>
+        </w:rPr>
+        <w:t>It seems to me that alpha value does not affect the performance of the classifier at all</w:t>
+      </w:r>
+      <w:r>
+        <w:rPr>
+          <w:lang w:val="en-US"/>
+        </w:rPr>
+        <w:t xml:space="preserve"> (accuracy on all alpha values is 0.9571)</w:t>
+      </w:r>
+      <w:r>
+        <w:rPr>
+          <w:lang w:val="en-US"/>
+        </w:rPr>
+        <w:t>.</w:t>
+      </w:r>
+    </w:p>
+    <w:p>
+      <w:pPr>
+        <w:pStyle w:val="ListParagraph"/>
+        <w:numPr>
+          <w:ilvl w:val="0"/>
+          <w:numId w:val="19"/>
+        </w:numPr>
+        <w:rPr>
+          <w:b/>
+          <w:bCs/>
+          <w:lang w:val="en-US"/>
+        </w:rPr>
+      </w:pPr>
+      <w:r>
+        <w:rPr>
+          <w:b/>
+          <w:bCs/>
+          <w:lang w:val="en-US"/>
+        </w:rPr>
+        <w:t>AdaBoost</w:t>
+      </w:r>
+    </w:p>
+    <w:p>
+      <w:pPr>
+        <w:ind w:left="360"/>
+        <w:rPr>
+          <w:lang w:val="en-US"/>
+        </w:rPr>
+      </w:pPr>
+      <w:r>
+        <w:rPr>
+          <w:lang w:val="en-US"/>
+        </w:rPr>
+        <w:t>AdaBoost is a boosting algorithm that combines many weak classifiers into a strong classifier</w:t>
+      </w:r>
+      <w:r>
+        <w:rPr>
+          <w:lang w:val="en-US"/>
+        </w:rPr>
+        <w:t>. After training each model, the dataset is reweighted based on the training results, so the poorly predicted dataset is paid more attention. The process is repeated, and a weighted aggregated vote will be casted on the final output.</w:t>
+      </w:r>
+    </w:p>
+    <w:p>
+      <w:pPr>
+        <w:ind w:left="360"/>
+        <w:rPr>
+          <w:lang w:val="en-US"/>
+        </w:rPr>
+      </w:pPr>
+      <w:r>
+        <w:rPr>
+          <w:lang w:val="en-US"/>
+        </w:rPr>
+        <w:t>Advantage: being able to aggregate multiple week models to output a robust model, and it is robust against overfitting.</w:t>
+      </w:r>
+    </w:p>
+    <w:p>
+      <w:pPr>
+        <w:ind w:left="360"/>
+        <w:rPr>
+          <w:lang w:val="en-US"/>
+        </w:rPr>
+      </w:pPr>
+      <w:r>
+        <w:rPr>
+          <w:lang w:val="en-US"/>
+        </w:rPr>
+        <w:t>Disadvantage: it needs good dataset to be able to perform well – not good against noise.</w:t>
+      </w:r>
+    </w:p>
+    <w:p>
+      <w:pPr>
+        <w:ind w:left="360"/>
+        <w:rPr>
+          <w:lang w:val="en-US"/>
+        </w:rPr>
+      </w:pPr>
+      <w:r>
+        <w:rPr>
+          <w:lang w:val="en-US"/>
+        </w:rPr>
+        <w:t>I perform cross validate on the number of estimators ranging from 10 to 200 (with step size 10), and this is the result:</w:t>
+      </w:r>
+    </w:p>
+    <w:p>
+      <w:pPr>
+        <w:ind w:left="360"/>
+        <w:rPr>
+          <w:lang w:val="en-US"/>
+        </w:rPr>
+      </w:pPr>
+      <w:r>
+        <w:rPr>
+          <w:noProof/>
+          <w:lang w:val="en-US"/>
+        </w:rPr>
+        <w:lastRenderedPageBreak/>
+        <w:drawing>
+          <wp:inline distT="0" distB="0" distL="0" distR="0" wp14:anchorId="2FD97C0B" wp14:editId="072E04C2">
+            <wp:extent cx="5854700" cy="4387850"/>
+            <wp:effectExtent l="0" t="0" r="0" b="0"/>
+            <wp:docPr id="6" name="Picture 6"/>
+            <wp:cNvGraphicFramePr>
+              <a:graphicFrameLocks xmlns:a="http://schemas.openxmlformats.org/drawingml/2006/main" noChangeAspect="1"/>
+            </wp:cNvGraphicFramePr>
+            <a:graphic xmlns:a="http://schemas.openxmlformats.org/drawingml/2006/main">
+              <a:graphicData uri="http://schemas.openxmlformats.org/drawingml/2006/picture">
+                <pic:pic xmlns:pic="http://schemas.openxmlformats.org/drawingml/2006/picture">
+                  <pic:nvPicPr>
+                    <pic:cNvPr id="0" name="Picture 3"/>
+                    <pic:cNvPicPr>
+                      <a:picLocks noChangeAspect="1" noChangeArrowheads="1"/>
+                    </pic:cNvPicPr>
+                  </pic:nvPicPr>
+                  <pic:blipFill>
+                    <a:blip r:embed="rId16">
+                      <a:extLst>
+                        <a:ext uri="{28A0092B-C50C-407E-A947-70E740481C1C}">
+                          <a14:useLocalDpi xmlns:a14="http://schemas.microsoft.com/office/drawing/2010/main" val="0"/>
+                        </a:ext>
+                      </a:extLst>
+                    </a:blip>
+                    <a:srcRect/>
+                    <a:stretch>
+                      <a:fillRect/>
+                    </a:stretch>
+                  </pic:blipFill>
+                  <pic:spPr bwMode="auto">
+                    <a:xfrm>
+                      <a:off x="0" y="0"/>
+                      <a:ext cx="5854700" cy="4387850"/>
+                    </a:xfrm>
+                    <a:prstGeom prst="rect">
+                      <a:avLst/>
+                    </a:prstGeom>
+                    <a:noFill/>
+                    <a:ln>
+                      <a:noFill/>
+                    </a:ln>
+                  </pic:spPr>
+                </pic:pic>
+              </a:graphicData>
+            </a:graphic>
+          </wp:inline>
+        </w:drawing>
+      </w:r>
+    </w:p>
+    <w:p>
+      <w:pPr>
+        <w:ind w:left="360"/>
+        <w:rPr>
+          <w:lang w:val="en-US"/>
+        </w:rPr>
+      </w:pPr>
+      <w:r>
+        <w:rPr>
+          <w:lang w:val="en-US"/>
+        </w:rPr>
+        <w:t>Best n</w:t>
+      </w:r>
+      <w:r>
+        <w:rPr>
+          <w:lang w:val="en-US"/>
+        </w:rPr>
+        <w:t xml:space="preserve">umber of estimators </w:t>
+      </w:r>
+      <w:r>
+        <w:rPr>
+          <w:lang w:val="en-US"/>
+        </w:rPr>
+        <w:t xml:space="preserve">for the </w:t>
+      </w:r>
+      <w:r>
+        <w:rPr>
+          <w:lang w:val="en-US"/>
+        </w:rPr>
+        <w:t xml:space="preserve">AdaBoost </w:t>
+      </w:r>
+      <w:r>
+        <w:rPr>
+          <w:lang w:val="en-US"/>
+        </w:rPr>
+        <w:t xml:space="preserve">is </w:t>
+      </w:r>
+      <w:r>
+        <w:rPr>
+          <w:lang w:val="en-US"/>
+        </w:rPr>
+        <w:t xml:space="preserve">110 </w:t>
+      </w:r>
+      <w:r>
+        <w:rPr>
+          <w:lang w:val="en-US"/>
+        </w:rPr>
+        <w:t xml:space="preserve">with mean accuracy </w:t>
+      </w:r>
+      <w:r>
+        <w:rPr>
+          <w:lang w:val="en-US"/>
+        </w:rPr>
+        <w:t>0.957</w:t>
+      </w:r>
+      <w:r>
+        <w:rPr>
+          <w:lang w:val="en-US"/>
+        </w:rPr>
+        <w:t>1</w:t>
+      </w:r>
+    </w:p>
+    <w:p>
+      <w:pPr>
         <w:pStyle w:val="ListParagraph"/>
         <w:numPr>
           <w:ilvl w:val="0"/>
@@ -3030,8 +3206,8 @@
           <w:noProof/>
         </w:rPr>
         <w:drawing>
-          <wp:inline distT="0" distB="0" distL="0" distR="0" wp14:anchorId="78477769" wp14:editId="21A76B86">
-            <wp:extent cx="5943600" cy="1301750"/>
+          <wp:inline distT="0" distB="0" distL="0" distR="0" wp14:anchorId="76C16B44" wp14:editId="40507EC9">
+            <wp:extent cx="5943600" cy="1609090"/>
             <wp:effectExtent l="0" t="0" r="0" b="0"/>
             <wp:docPr id="1" name="Picture 1" descr="Graphical user interface, application&#10;&#10;Description automatically generated"/>
             <wp:cNvGraphicFramePr>
@@ -3045,7 +3221,7 @@
                     <pic:cNvPicPr/>
                   </pic:nvPicPr>
                   <pic:blipFill>
-                    <a:blip r:embed="rId15"/>
+                    <a:blip r:embed="rId17"/>
                     <a:stretch>
                       <a:fillRect/>
                     </a:stretch>
@@ -3053,7 +3229,7 @@
                   <pic:spPr>
                     <a:xfrm>
                       <a:off x="0" y="0"/>
-                      <a:ext cx="5943600" cy="1301750"/>
+                      <a:ext cx="5943600" cy="1609090"/>
                     </a:xfrm>
                     <a:prstGeom prst="rect">
                       <a:avLst/>
@@ -3077,7 +3253,6 @@
         <w:rPr>
           <w:lang w:val="en-US"/>
         </w:rPr>
-        <w:lastRenderedPageBreak/>
         <w:t xml:space="preserve">The </w:t>
       </w:r>
       <w:r>
@@ -3150,44 +3325,56 @@
         <w:rPr>
           <w:lang w:val="en-US"/>
         </w:rPr>
-        <w:t xml:space="preserve">The training time of KNN, Decision Tree, SVM are all relatively low with only about 1-2 </w:t>
-      </w:r>
-      <w:proofErr w:type="spellStart"/>
-      <w:r>
-        <w:rPr>
-          <w:lang w:val="en-US"/>
-        </w:rPr>
-        <w:t>ms.</w:t>
-      </w:r>
-      <w:proofErr w:type="spellEnd"/>
-      <w:r>
-        <w:rPr>
-          <w:lang w:val="en-US"/>
-        </w:rPr>
-        <w:t xml:space="preserve"> Random Forest takes about 100 </w:t>
-      </w:r>
-      <w:proofErr w:type="spellStart"/>
-      <w:r>
-        <w:rPr>
-          <w:lang w:val="en-US"/>
-        </w:rPr>
-        <w:t>ms</w:t>
-      </w:r>
-      <w:proofErr w:type="spellEnd"/>
-      <w:r>
-        <w:rPr>
-          <w:lang w:val="en-US"/>
-        </w:rPr>
-        <w:t xml:space="preserve"> and the neural network take about 1000 </w:t>
-      </w:r>
-      <w:proofErr w:type="spellStart"/>
-      <w:r>
-        <w:rPr>
-          <w:lang w:val="en-US"/>
-        </w:rPr>
-        <w:t>ms.</w:t>
-      </w:r>
-      <w:proofErr w:type="spellEnd"/>
+        <w:t>The training time of KNN, Decision Tree, SVM are all relatively low with only about 1-</w:t>
+      </w:r>
+      <w:r>
+        <w:rPr>
+          <w:lang w:val="en-US"/>
+        </w:rPr>
+        <w:t>6</w:t>
+      </w:r>
+      <w:r>
+        <w:rPr>
+          <w:lang w:val="en-US"/>
+        </w:rPr>
+        <w:t xml:space="preserve"> ms. Random Forest takes about </w:t>
+      </w:r>
+      <w:r>
+        <w:rPr>
+          <w:lang w:val="en-US"/>
+        </w:rPr>
+        <w:t>2</w:t>
+      </w:r>
+      <w:r>
+        <w:rPr>
+          <w:lang w:val="en-US"/>
+        </w:rPr>
+        <w:t xml:space="preserve">00 ms and the neural network take about </w:t>
+      </w:r>
+      <w:r>
+        <w:rPr>
+          <w:lang w:val="en-US"/>
+        </w:rPr>
+        <w:t>2</w:t>
+      </w:r>
+      <w:r>
+        <w:rPr>
+          <w:lang w:val="en-US"/>
+        </w:rPr>
+        <w:t>000</w:t>
+      </w:r>
+      <w:r>
+        <w:rPr>
+          <w:lang w:val="en-US"/>
+        </w:rPr>
+        <w:t xml:space="preserve"> - 3000</w:t>
+      </w:r>
+      <w:r>
+        <w:rPr>
+          <w:lang w:val="en-US"/>
+        </w:rPr>
+        <w:t xml:space="preserve"> ms.</w:t>
+      </w:r>
     </w:p>
     <w:p>
       <w:pPr>
@@ -3204,44 +3391,51 @@
         <w:rPr>
           <w:lang w:val="en-US"/>
         </w:rPr>
-        <w:t xml:space="preserve">Predicting on validation set of KNN, Decision Tree, Random Forest, and SVM are all </w:t>
-      </w:r>
-      <w:proofErr w:type="gramStart"/>
-      <w:r>
-        <w:rPr>
-          <w:lang w:val="en-US"/>
-        </w:rPr>
-        <w:t>pretty fast</w:t>
-      </w:r>
-      <w:proofErr w:type="gramEnd"/>
-      <w:r>
-        <w:rPr>
-          <w:lang w:val="en-US"/>
-        </w:rPr>
-        <w:t xml:space="preserve"> with only 0-10 </w:t>
-      </w:r>
-      <w:proofErr w:type="spellStart"/>
-      <w:r>
-        <w:rPr>
-          <w:lang w:val="en-US"/>
-        </w:rPr>
-        <w:t>ms.</w:t>
-      </w:r>
-      <w:proofErr w:type="spellEnd"/>
-      <w:r>
-        <w:rPr>
-          <w:lang w:val="en-US"/>
-        </w:rPr>
-        <w:t xml:space="preserve"> The neural network’s validation takes about 100 </w:t>
-      </w:r>
-      <w:proofErr w:type="spellStart"/>
-      <w:r>
-        <w:rPr>
-          <w:lang w:val="en-US"/>
-        </w:rPr>
-        <w:t>ms.</w:t>
-      </w:r>
-      <w:proofErr w:type="spellEnd"/>
+        <w:t>Predicting on validation set of KNN, Decision Tree, Random Forest, and SVM are all pretty fast with only 0-</w:t>
+      </w:r>
+      <w:r>
+        <w:rPr>
+          <w:lang w:val="en-US"/>
+        </w:rPr>
+        <w:t>3</w:t>
+      </w:r>
+      <w:r>
+        <w:rPr>
+          <w:lang w:val="en-US"/>
+        </w:rPr>
+        <w:t xml:space="preserve">0 ms. The neural network’s validation takes about </w:t>
+      </w:r>
+      <w:r>
+        <w:rPr>
+          <w:lang w:val="en-US"/>
+        </w:rPr>
+        <w:t>3</w:t>
+      </w:r>
+      <w:r>
+        <w:rPr>
+          <w:lang w:val="en-US"/>
+        </w:rPr>
+        <w:t>00 ms.</w:t>
+      </w:r>
+    </w:p>
+    <w:p>
+      <w:pPr>
+        <w:pStyle w:val="ListParagraph"/>
+        <w:numPr>
+          <w:ilvl w:val="0"/>
+          <w:numId w:val="16"/>
+        </w:numPr>
+        <w:rPr>
+          <w:lang w:val="en-US"/>
+        </w:rPr>
+      </w:pPr>
+      <w:r>
+        <w:rPr>
+          <w:lang w:val="en-US"/>
+        </w:rPr>
+        <w:lastRenderedPageBreak/>
+        <w:t>Extra credit models: AdaBoost’s time is very similar to Random Forest, maybe because they are both ensemble models. Ridge classifier trains and validates in a short amount of time and also achieve a pretty good accuracy (about 97%)</w:t>
+      </w:r>
     </w:p>
     <w:p>
       <w:pPr>
@@ -3312,6 +3506,12 @@
         </w:rPr>
         <w:t>Decision Tree overfit a lot: 98% accuracy on train but only 92% accuracy on test</w:t>
       </w:r>
+      <w:r>
+        <w:rPr>
+          <w:lang w:val="en-US"/>
+        </w:rPr>
+        <w:t xml:space="preserve"> </w:t>
+      </w:r>
     </w:p>
     <w:p>
       <w:pPr>
@@ -3388,7 +3588,19 @@
         <w:rPr>
           <w:lang w:val="en-US"/>
         </w:rPr>
-        <w:t>Decision Tree take long time to train and validate than others because it is an ensemble model with about 100 trees inside</w:t>
+        <w:t>Random Forest</w:t>
+      </w:r>
+      <w:r>
+        <w:rPr>
+          <w:lang w:val="en-US"/>
+        </w:rPr>
+        <w:t xml:space="preserve"> take long time to train and validate than others because it is an ensemble model with about 100 trees inside</w:t>
+      </w:r>
+      <w:r>
+        <w:rPr>
+          <w:lang w:val="en-US"/>
+        </w:rPr>
+        <w:t xml:space="preserve"> (similar to AdaBoost)</w:t>
       </w:r>
     </w:p>
     <w:p>
@@ -3408,19 +3620,11 @@
         </w:rPr>
         <w:t xml:space="preserve">For this problem, I will choose </w:t>
       </w:r>
-      <w:proofErr w:type="spellStart"/>
-      <w:r>
-        <w:rPr>
-          <w:lang w:val="en-US"/>
-        </w:rPr>
-        <w:t>kNN</w:t>
-      </w:r>
-      <w:proofErr w:type="spellEnd"/>
-      <w:r>
-        <w:rPr>
-          <w:lang w:val="en-US"/>
-        </w:rPr>
-        <w:t xml:space="preserve"> </w:t>
+      <w:r>
+        <w:rPr>
+          <w:lang w:val="en-US"/>
+        </w:rPr>
+        <w:t xml:space="preserve">kNN </w:t>
       </w:r>
       <w:r>
         <w:rPr>
@@ -3468,21 +3672,7 @@
         <w:rPr>
           <w:lang w:val="en-US"/>
         </w:rPr>
-        <w:t xml:space="preserve">Sigmoid neural network fit the data pretty good (98.57%), however, I do not think it is the best fit because we are having only 699 data </w:t>
-      </w:r>
-      <w:proofErr w:type="gramStart"/>
-      <w:r>
-        <w:rPr>
-          <w:lang w:val="en-US"/>
-        </w:rPr>
-        <w:t>points</w:t>
-      </w:r>
-      <w:proofErr w:type="gramEnd"/>
-      <w:r>
-        <w:rPr>
-          <w:lang w:val="en-US"/>
-        </w:rPr>
-        <w:t xml:space="preserve"> so I don’t think a neural network is appropriate.</w:t>
+        <w:t>Sigmoid neural network fit the data pretty good (98.57%), however, I do not think it is the best fit because we are having only 699 data points so I don’t think a neural network is appropriate.</w:t>
       </w:r>
     </w:p>
     <w:p>
@@ -3576,8 +3766,8 @@
       </w:r>
     </w:p>
     <w:sectPr>
-      <w:headerReference w:type="default" r:id="rId16"/>
-      <w:footerReference w:type="default" r:id="rId17"/>
+      <w:headerReference w:type="default" r:id="rId18"/>
+      <w:footerReference w:type="default" r:id="rId19"/>
       <w:pgSz w:w="12240" w:h="15840"/>
       <w:pgMar w:top="1440" w:right="1440" w:bottom="1440" w:left="1440" w:header="720" w:footer="720" w:gutter="0"/>
       <w:cols w:space="720"/>
@@ -3717,20 +3907,12 @@
       </w:rPr>
       <w:tab/>
     </w:r>
-    <w:proofErr w:type="gramStart"/>
     <w:r>
       <w:rPr>
         <w:lang w:val="en-US"/>
       </w:rPr>
       <w:tab/>
-      <w:t xml:space="preserve">  Programming</w:t>
-    </w:r>
-    <w:proofErr w:type="gramEnd"/>
-    <w:r>
-      <w:rPr>
-        <w:lang w:val="en-US"/>
-      </w:rPr>
-      <w:t xml:space="preserve"> Assignment </w:t>
+      <w:t xml:space="preserve">  Programming Assignment </w:t>
     </w:r>
     <w:r>
       <w:rPr>
@@ -5053,6 +5235,96 @@
     </w:lvl>
   </w:abstractNum>
   <w:abstractNum w:abstractNumId="14" w15:restartNumberingAfterBreak="0">
+    <w:nsid w:val="5750549A"/>
+    <w:multiLevelType w:val="hybridMultilevel"/>
+    <w:tmpl w:val="2A80F392"/>
+    <w:lvl w:ilvl="0" w:tplc="FACE7C6E">
+      <w:start w:val="1"/>
+      <w:numFmt w:val="decimal"/>
+      <w:lvlText w:val="%1."/>
+      <w:lvlJc w:val="left"/>
+      <w:pPr>
+        <w:ind w:left="720" w:hanging="360"/>
+      </w:pPr>
+      <w:rPr>
+        <w:rFonts w:hint="default"/>
+        <w:b/>
+      </w:rPr>
+    </w:lvl>
+    <w:lvl w:ilvl="1" w:tplc="04090019" w:tentative="1">
+      <w:start w:val="1"/>
+      <w:numFmt w:val="lowerLetter"/>
+      <w:lvlText w:val="%2."/>
+      <w:lvlJc w:val="left"/>
+      <w:pPr>
+        <w:ind w:left="1440" w:hanging="360"/>
+      </w:pPr>
+    </w:lvl>
+    <w:lvl w:ilvl="2" w:tplc="0409001B" w:tentative="1">
+      <w:start w:val="1"/>
+      <w:numFmt w:val="lowerRoman"/>
+      <w:lvlText w:val="%3."/>
+      <w:lvlJc w:val="right"/>
+      <w:pPr>
+        <w:ind w:left="2160" w:hanging="180"/>
+      </w:pPr>
+    </w:lvl>
+    <w:lvl w:ilvl="3" w:tplc="0409000F" w:tentative="1">
+      <w:start w:val="1"/>
+      <w:numFmt w:val="decimal"/>
+      <w:lvlText w:val="%4."/>
+      <w:lvlJc w:val="left"/>
+      <w:pPr>
+        <w:ind w:left="2880" w:hanging="360"/>
+      </w:pPr>
+    </w:lvl>
+    <w:lvl w:ilvl="4" w:tplc="04090019" w:tentative="1">
+      <w:start w:val="1"/>
+      <w:numFmt w:val="lowerLetter"/>
+      <w:lvlText w:val="%5."/>
+      <w:lvlJc w:val="left"/>
+      <w:pPr>
+        <w:ind w:left="3600" w:hanging="360"/>
+      </w:pPr>
+    </w:lvl>
+    <w:lvl w:ilvl="5" w:tplc="0409001B" w:tentative="1">
+      <w:start w:val="1"/>
+      <w:numFmt w:val="lowerRoman"/>
+      <w:lvlText w:val="%6."/>
+      <w:lvlJc w:val="right"/>
+      <w:pPr>
+        <w:ind w:left="4320" w:hanging="180"/>
+      </w:pPr>
+    </w:lvl>
+    <w:lvl w:ilvl="6" w:tplc="0409000F" w:tentative="1">
+      <w:start w:val="1"/>
+      <w:numFmt w:val="decimal"/>
+      <w:lvlText w:val="%7."/>
+      <w:lvlJc w:val="left"/>
+      <w:pPr>
+        <w:ind w:left="5040" w:hanging="360"/>
+      </w:pPr>
+    </w:lvl>
+    <w:lvl w:ilvl="7" w:tplc="04090019" w:tentative="1">
+      <w:start w:val="1"/>
+      <w:numFmt w:val="lowerLetter"/>
+      <w:lvlText w:val="%8."/>
+      <w:lvlJc w:val="left"/>
+      <w:pPr>
+        <w:ind w:left="5760" w:hanging="360"/>
+      </w:pPr>
+    </w:lvl>
+    <w:lvl w:ilvl="8" w:tplc="0409001B" w:tentative="1">
+      <w:start w:val="1"/>
+      <w:numFmt w:val="lowerRoman"/>
+      <w:lvlText w:val="%9."/>
+      <w:lvlJc w:val="right"/>
+      <w:pPr>
+        <w:ind w:left="6480" w:hanging="180"/>
+      </w:pPr>
+    </w:lvl>
+  </w:abstractNum>
+  <w:abstractNum w:abstractNumId="15" w15:restartNumberingAfterBreak="0">
     <w:nsid w:val="59B11B0E"/>
     <w:multiLevelType w:val="hybridMultilevel"/>
     <w:tmpl w:val="4D2E4CFC"/>
@@ -5141,7 +5413,7 @@
       </w:pPr>
     </w:lvl>
   </w:abstractNum>
-  <w:abstractNum w:abstractNumId="15" w15:restartNumberingAfterBreak="0">
+  <w:abstractNum w:abstractNumId="16" w15:restartNumberingAfterBreak="0">
     <w:nsid w:val="63AF6CD8"/>
     <w:multiLevelType w:val="hybridMultilevel"/>
     <w:tmpl w:val="3B0E07A2"/>
@@ -5230,7 +5502,7 @@
       </w:pPr>
     </w:lvl>
   </w:abstractNum>
-  <w:abstractNum w:abstractNumId="16" w15:restartNumberingAfterBreak="0">
+  <w:abstractNum w:abstractNumId="17" w15:restartNumberingAfterBreak="0">
     <w:nsid w:val="66A80476"/>
     <w:multiLevelType w:val="hybridMultilevel"/>
     <w:tmpl w:val="90A0B1AC"/>
@@ -5319,7 +5591,7 @@
       </w:pPr>
     </w:lvl>
   </w:abstractNum>
-  <w:abstractNum w:abstractNumId="17" w15:restartNumberingAfterBreak="0">
+  <w:abstractNum w:abstractNumId="18" w15:restartNumberingAfterBreak="0">
     <w:nsid w:val="700248DE"/>
     <w:multiLevelType w:val="hybridMultilevel"/>
     <w:tmpl w:val="15665A48"/>
@@ -5409,7 +5681,7 @@
     </w:lvl>
   </w:abstractNum>
   <w:num w:numId="1">
-    <w:abstractNumId w:val="14"/>
+    <w:abstractNumId w:val="15"/>
   </w:num>
   <w:num w:numId="2">
     <w:abstractNumId w:val="12"/>
@@ -5433,7 +5705,7 @@
     <w:abstractNumId w:val="0"/>
   </w:num>
   <w:num w:numId="9">
-    <w:abstractNumId w:val="15"/>
+    <w:abstractNumId w:val="16"/>
   </w:num>
   <w:num w:numId="10">
     <w:abstractNumId w:val="11"/>
@@ -5451,7 +5723,7 @@
     <w:abstractNumId w:val="10"/>
   </w:num>
   <w:num w:numId="15">
-    <w:abstractNumId w:val="17"/>
+    <w:abstractNumId w:val="18"/>
   </w:num>
   <w:num w:numId="16">
     <w:abstractNumId w:val="6"/>
@@ -5460,7 +5732,10 @@
     <w:abstractNumId w:val="4"/>
   </w:num>
   <w:num w:numId="18">
-    <w:abstractNumId w:val="16"/>
+    <w:abstractNumId w:val="17"/>
+  </w:num>
+  <w:num w:numId="19">
+    <w:abstractNumId w:val="14"/>
   </w:num>
 </w:numbering>
 </file>

</xml_diff>